<commit_message>
changes made by lazar
</commit_message>
<xml_diff>
--- a/Auto_Car_Simulation-Project_Document.docx
+++ b/Auto_Car_Simulation-Project_Document.docx
@@ -1435,17 +1435,7 @@
           <w:sz w:val="20"/>
           <w:szCs w:val="20"/>
         </w:rPr>
-        <w:t>Two Cars Colliding Midway</w:t>
-      </w:r>
-      <w:r>
-        <w:rPr>
-          <w:b/>
-          <w:bCs/>
-          <w:color w:val="44546A" w:themeColor="text2"/>
-          <w:sz w:val="20"/>
-          <w:szCs w:val="20"/>
-        </w:rPr>
-        <w:t xml:space="preserve"> </w:t>
+        <w:t xml:space="preserve">Two Cars Colliding Midway </w:t>
       </w:r>
       <w:r>
         <w:rPr>
@@ -1531,37 +1521,7 @@
           <w:sz w:val="20"/>
           <w:szCs w:val="20"/>
         </w:rPr>
-        <w:t>4</w:t>
-      </w:r>
-      <w:r>
-        <w:rPr>
-          <w:b/>
-          <w:bCs/>
-          <w:color w:val="44546A" w:themeColor="text2"/>
-          <w:sz w:val="20"/>
-          <w:szCs w:val="20"/>
-        </w:rPr>
-        <w:t>.</w:t>
-      </w:r>
-      <w:r>
-        <w:rPr>
-          <w:b/>
-          <w:bCs/>
-          <w:color w:val="44546A" w:themeColor="text2"/>
-          <w:sz w:val="20"/>
-          <w:szCs w:val="20"/>
-        </w:rPr>
-        <w:t>5</w:t>
-      </w:r>
-      <w:r>
-        <w:rPr>
-          <w:b/>
-          <w:bCs/>
-          <w:color w:val="44546A" w:themeColor="text2"/>
-          <w:sz w:val="20"/>
-          <w:szCs w:val="20"/>
-        </w:rPr>
-        <w:t xml:space="preserve"> Three Cars with Two Collisions </w:t>
+        <w:t xml:space="preserve">4.5 Three Cars with Two Collisions </w:t>
       </w:r>
       <w:r>
         <w:rPr>
@@ -1959,7 +1919,23 @@
           <w:color w:val="44546A" w:themeColor="text2"/>
           <w:lang w:val="en-IN"/>
         </w:rPr>
-        <w:t>The Auto Driving Car Simulation is designed to simulate the movement of autonomous cars within a bounded field. Users can add multiple cars with unique names, initial positions, and movement commands. The cars execute their commands sequentially while detecting and responding to collisions. The program provides real-time updates and a summary of the simulation results.</w:t>
+        <w:t>The Auto Driving Car Simulation is designed to simulate the movement of autonomous cars within a bounded field. Users can add multiple cars with unique names, initial positions</w:t>
+      </w:r>
+      <w:r>
+        <w:rPr>
+          <w:iCs/>
+          <w:color w:val="44546A" w:themeColor="text2"/>
+          <w:lang w:val="en-IN"/>
+        </w:rPr>
+        <w:t xml:space="preserve"> </w:t>
+      </w:r>
+      <w:r>
+        <w:rPr>
+          <w:iCs/>
+          <w:color w:val="44546A" w:themeColor="text2"/>
+          <w:lang w:val="en-IN"/>
+        </w:rPr>
+        <w:t>and movement commands. The cars execute their commands sequentially while detecting and responding to collisions. The program provides real-time updates and a summary of the simulation results.</w:t>
       </w:r>
     </w:p>
     <w:p>
@@ -2267,18 +2243,7 @@
           <w:szCs w:val="22"/>
           <w:lang w:val="en-IN"/>
         </w:rPr>
-        <w:t xml:space="preserve"> Cars </w:t>
-      </w:r>
-      <w:r>
-        <w:rPr>
-          <w:rFonts w:asciiTheme="minorHAnsi" w:eastAsiaTheme="minorHAnsi" w:hAnsiTheme="minorHAnsi" w:cstheme="minorBidi"/>
-          <w:iCs/>
-          <w:color w:val="44546A" w:themeColor="text2"/>
-          <w:sz w:val="22"/>
-          <w:szCs w:val="22"/>
-          <w:lang w:val="en-IN"/>
-        </w:rPr>
-        <w:t>stop</w:t>
+        <w:t xml:space="preserve"> Cars stop</w:t>
       </w:r>
       <w:r>
         <w:rPr>
@@ -2341,7 +2306,7 @@
           <w:szCs w:val="22"/>
           <w:lang w:val="en-IN"/>
         </w:rPr>
-        <w:t xml:space="preserve"> The system provides real-time updates, collision notifications, and final positions of all cars.</w:t>
+        <w:t xml:space="preserve"> The system provides real-time updates, collision notifications and final positions of all cars.</w:t>
       </w:r>
     </w:p>
     <w:p>
@@ -3041,7 +3006,25 @@
           <w:color w:val="44546A" w:themeColor="text2"/>
           <w:lang w:val="en-IN"/>
         </w:rPr>
-        <w:t>Please enter initial position of car A in x y Direction format: 1 2 N</w:t>
+        <w:t xml:space="preserve">Please enter initial position of car </w:t>
+      </w:r>
+      <w:proofErr w:type="gramStart"/>
+      <w:r>
+        <w:rPr>
+          <w:iCs/>
+          <w:color w:val="44546A" w:themeColor="text2"/>
+          <w:lang w:val="en-IN"/>
+        </w:rPr>
+        <w:t>A</w:t>
+      </w:r>
+      <w:proofErr w:type="gramEnd"/>
+      <w:r>
+        <w:rPr>
+          <w:iCs/>
+          <w:color w:val="44546A" w:themeColor="text2"/>
+          <w:lang w:val="en-IN"/>
+        </w:rPr>
+        <w:t xml:space="preserve"> in x y Direction format: 1 2 N</w:t>
       </w:r>
     </w:p>
     <w:p>
@@ -4156,7 +4139,25 @@
           <w:color w:val="44546A" w:themeColor="text2"/>
           <w:lang w:val="en-IN"/>
         </w:rPr>
-        <w:t>- I stops at (5,3) due to no further movement</w:t>
+        <w:t xml:space="preserve">- I </w:t>
+      </w:r>
+      <w:proofErr w:type="gramStart"/>
+      <w:r>
+        <w:rPr>
+          <w:iCs/>
+          <w:color w:val="44546A" w:themeColor="text2"/>
+          <w:lang w:val="en-IN"/>
+        </w:rPr>
+        <w:t>stops</w:t>
+      </w:r>
+      <w:proofErr w:type="gramEnd"/>
+      <w:r>
+        <w:rPr>
+          <w:iCs/>
+          <w:color w:val="44546A" w:themeColor="text2"/>
+          <w:lang w:val="en-IN"/>
+        </w:rPr>
+        <w:t xml:space="preserve"> at (5,3) due to no further movement</w:t>
       </w:r>
     </w:p>
     <w:p>
@@ -8873,6 +8874,7 @@
   <w:style w:type="character" w:default="1" w:styleId="DefaultParagraphFont">
     <w:name w:val="Default Paragraph Font"/>
     <w:uiPriority w:val="1"/>
+    <w:semiHidden/>
     <w:unhideWhenUsed/>
   </w:style>
   <w:style w:type="table" w:default="1" w:styleId="TableNormal">
@@ -33820,34 +33822,6 @@
 </file>
 
 <file path=customXml/item1.xml><?xml version="1.0" encoding="utf-8"?>
-<p:properties xmlns:p="http://schemas.microsoft.com/office/2006/metadata/properties" xmlns:xsi="http://www.w3.org/2001/XMLSchema-instance" xmlns:pc="http://schemas.microsoft.com/office/infopath/2007/PartnerControls">
-  <documentManagement>
-    <_ip_UnifiedCompliancePolicyUIAction xmlns="http://schemas.microsoft.com/sharepoint/v3" xsi:nil="true"/>
-    <Image xmlns="71af3243-3dd4-4a8d-8c0d-dd76da1f02a5">
-      <Url xsi:nil="true"/>
-      <Description xsi:nil="true"/>
-    </Image>
-    <Status xmlns="71af3243-3dd4-4a8d-8c0d-dd76da1f02a5">Not started</Status>
-    <_ip_UnifiedCompliancePolicyProperties xmlns="http://schemas.microsoft.com/sharepoint/v3" xsi:nil="true"/>
-    <ImageTagsTaxHTField xmlns="71af3243-3dd4-4a8d-8c0d-dd76da1f02a5">
-      <Terms xmlns="http://schemas.microsoft.com/office/infopath/2007/PartnerControls"/>
-    </ImageTagsTaxHTField>
-    <TaxCatchAll xmlns="230e9df3-be65-4c73-a93b-d1236ebd677e"/>
-    <MediaServiceKeyPoints xmlns="71af3243-3dd4-4a8d-8c0d-dd76da1f02a5" xsi:nil="true"/>
-  </documentManagement>
-</p:properties>
-</file>
-
-<file path=customXml/item2.xml><?xml version="1.0" encoding="utf-8"?>
-<?mso-contentType ?>
-<FormTemplates xmlns="http://schemas.microsoft.com/sharepoint/v3/contenttype/forms">
-  <Display>DocumentLibraryForm</Display>
-  <Edit>DocumentLibraryForm</Edit>
-  <New>DocumentLibraryForm</New>
-</FormTemplates>
-</file>
-
-<file path=customXml/item3.xml><?xml version="1.0" encoding="utf-8"?>
 <ct:contentTypeSchema xmlns:ct="http://schemas.microsoft.com/office/2006/metadata/contentType" xmlns:ma="http://schemas.microsoft.com/office/2006/metadata/properties/metaAttributes" ct:_="" ma:_="" ma:contentTypeName="Document" ma:contentTypeID="0x01010079F111ED35F8CC479449609E8A0923A6" ma:contentTypeVersion="20" ma:contentTypeDescription="Create a new document." ma:contentTypeScope="" ma:versionID="1267097ee5f5874adfcc408041ae252e">
   <xsd:schema xmlns:xsd="http://www.w3.org/2001/XMLSchema" xmlns:xs="http://www.w3.org/2001/XMLSchema" xmlns:p="http://schemas.microsoft.com/office/2006/metadata/properties" xmlns:ns1="http://schemas.microsoft.com/sharepoint/v3" xmlns:ns2="71af3243-3dd4-4a8d-8c0d-dd76da1f02a5" xmlns:ns3="16c05727-aa75-4e4a-9b5f-8a80a1165891" xmlns:ns4="230e9df3-be65-4c73-a93b-d1236ebd677e" targetNamespace="http://schemas.microsoft.com/office/2006/metadata/properties" ma:root="true" ma:fieldsID="395891a93df65b14727750f2c06c306c" ns1:_="" ns2:_="" ns3:_="" ns4:_="">
     <xsd:import namespace="http://schemas.microsoft.com/sharepoint/v3"/>
@@ -34123,27 +34097,35 @@
 </ct:contentTypeSchema>
 </file>
 
-<file path=customXml/itemProps1.xml><?xml version="1.0" encoding="utf-8"?>
-<ds:datastoreItem xmlns:ds="http://schemas.openxmlformats.org/officeDocument/2006/customXml" ds:itemID="{8C1124AF-D090-4928-A35F-6DC9CD7F8544}">
-  <ds:schemaRefs>
-    <ds:schemaRef ds:uri="http://schemas.microsoft.com/office/2006/metadata/properties"/>
-    <ds:schemaRef ds:uri="http://schemas.microsoft.com/office/infopath/2007/PartnerControls"/>
-    <ds:schemaRef ds:uri="http://schemas.microsoft.com/sharepoint/v3"/>
-    <ds:schemaRef ds:uri="71af3243-3dd4-4a8d-8c0d-dd76da1f02a5"/>
-    <ds:schemaRef ds:uri="230e9df3-be65-4c73-a93b-d1236ebd677e"/>
-  </ds:schemaRefs>
-</ds:datastoreItem>
+<file path=customXml/item2.xml><?xml version="1.0" encoding="utf-8"?>
+<?mso-contentType ?>
+<FormTemplates xmlns="http://schemas.microsoft.com/sharepoint/v3/contenttype/forms">
+  <Display>DocumentLibraryForm</Display>
+  <Edit>DocumentLibraryForm</Edit>
+  <New>DocumentLibraryForm</New>
+</FormTemplates>
 </file>
 
-<file path=customXml/itemProps2.xml><?xml version="1.0" encoding="utf-8"?>
-<ds:datastoreItem xmlns:ds="http://schemas.openxmlformats.org/officeDocument/2006/customXml" ds:itemID="{DBAB6B0C-F8D1-4A7F-BE3A-53084A64D071}">
-  <ds:schemaRefs>
-    <ds:schemaRef ds:uri="http://schemas.microsoft.com/sharepoint/v3/contenttype/forms"/>
-  </ds:schemaRefs>
-</ds:datastoreItem>
+<file path=customXml/item3.xml><?xml version="1.0" encoding="utf-8"?>
+<p:properties xmlns:p="http://schemas.microsoft.com/office/2006/metadata/properties" xmlns:xsi="http://www.w3.org/2001/XMLSchema-instance" xmlns:pc="http://schemas.microsoft.com/office/infopath/2007/PartnerControls">
+  <documentManagement>
+    <_ip_UnifiedCompliancePolicyUIAction xmlns="http://schemas.microsoft.com/sharepoint/v3" xsi:nil="true"/>
+    <Image xmlns="71af3243-3dd4-4a8d-8c0d-dd76da1f02a5">
+      <Url xsi:nil="true"/>
+      <Description xsi:nil="true"/>
+    </Image>
+    <Status xmlns="71af3243-3dd4-4a8d-8c0d-dd76da1f02a5">Not started</Status>
+    <_ip_UnifiedCompliancePolicyProperties xmlns="http://schemas.microsoft.com/sharepoint/v3" xsi:nil="true"/>
+    <ImageTagsTaxHTField xmlns="71af3243-3dd4-4a8d-8c0d-dd76da1f02a5">
+      <Terms xmlns="http://schemas.microsoft.com/office/infopath/2007/PartnerControls"/>
+    </ImageTagsTaxHTField>
+    <TaxCatchAll xmlns="230e9df3-be65-4c73-a93b-d1236ebd677e"/>
+    <MediaServiceKeyPoints xmlns="71af3243-3dd4-4a8d-8c0d-dd76da1f02a5" xsi:nil="true"/>
+  </documentManagement>
+</p:properties>
 </file>
 
-<file path=customXml/itemProps3.xml><?xml version="1.0" encoding="utf-8"?>
+<file path=customXml/itemProps1.xml><?xml version="1.0" encoding="utf-8"?>
 <ds:datastoreItem xmlns:ds="http://schemas.openxmlformats.org/officeDocument/2006/customXml" ds:itemID="{BA6B9AD7-F52C-4636-8E8A-009B9EE7D3DD}">
   <ds:schemaRefs>
     <ds:schemaRef ds:uri="http://schemas.microsoft.com/office/2006/metadata/contentType"/>
@@ -34162,4 +34144,24 @@
     <ds:schemaRef ds:uri="http://schemas.microsoft.com/internal/obd"/>
   </ds:schemaRefs>
 </ds:datastoreItem>
+</file>
+
+<file path=customXml/itemProps2.xml><?xml version="1.0" encoding="utf-8"?>
+<ds:datastoreItem xmlns:ds="http://schemas.openxmlformats.org/officeDocument/2006/customXml" ds:itemID="{DBAB6B0C-F8D1-4A7F-BE3A-53084A64D071}">
+  <ds:schemaRefs>
+    <ds:schemaRef ds:uri="http://schemas.microsoft.com/sharepoint/v3/contenttype/forms"/>
+  </ds:schemaRefs>
+</ds:datastoreItem>
+</file>
+
+<file path=customXml/itemProps3.xml><?xml version="1.0" encoding="utf-8"?>
+<ds:datastoreItem xmlns:ds="http://schemas.openxmlformats.org/officeDocument/2006/customXml" ds:itemID="{8C1124AF-D090-4928-A35F-6DC9CD7F8544}">
+  <ds:schemaRefs>
+    <ds:schemaRef ds:uri="http://schemas.microsoft.com/office/2006/metadata/properties"/>
+    <ds:schemaRef ds:uri="http://schemas.microsoft.com/office/infopath/2007/PartnerControls"/>
+    <ds:schemaRef ds:uri="http://schemas.microsoft.com/sharepoint/v3"/>
+    <ds:schemaRef ds:uri="71af3243-3dd4-4a8d-8c0d-dd76da1f02a5"/>
+    <ds:schemaRef ds:uri="230e9df3-be65-4c73-a93b-d1236ebd677e"/>
+  </ds:schemaRefs>
+</ds:datastoreItem>
 </file>
</xml_diff>